<commit_message>
fix kurang bracket pada absensi
</commit_message>
<xml_diff>
--- a/public/templates/daftar_kehadiran_moderator.docx
+++ b/public/templates/daftar_kehadiran_moderator.docx
@@ -57,7 +57,29 @@
           <w:szCs w:val="24"/>
           <w:lang w:val="en-US"/>
         </w:rPr>
-        <w:t>${activity_name}</w:t>
+        <w:t>${</w:t>
+      </w:r>
+      <w:proofErr w:type="spellStart"/>
+      <w:r>
+        <w:rPr>
+          <w:rFonts w:ascii="Arial" w:hAnsi="Arial" w:cstheme="minorBidi"/>
+          <w:b/>
+          <w:sz w:val="24"/>
+          <w:szCs w:val="24"/>
+          <w:lang w:val="en-US"/>
+        </w:rPr>
+        <w:t>activity_name</w:t>
+      </w:r>
+      <w:proofErr w:type="spellEnd"/>
+      <w:r>
+        <w:rPr>
+          <w:rFonts w:ascii="Arial" w:hAnsi="Arial" w:cstheme="minorBidi"/>
+          <w:b/>
+          <w:sz w:val="24"/>
+          <w:szCs w:val="24"/>
+          <w:lang w:val="en-US"/>
+        </w:rPr>
+        <w:t>}</w:t>
       </w:r>
     </w:p>
     <w:p>
@@ -83,6 +105,7 @@
         </w:rPr>
         <w:t>${</w:t>
       </w:r>
+      <w:proofErr w:type="spellStart"/>
       <w:r>
         <w:rPr>
           <w:rFonts w:ascii="Arial" w:hAnsi="Arial" w:cstheme="minorBidi"/>
@@ -93,6 +116,7 @@
         </w:rPr>
         <w:t>department_name</w:t>
       </w:r>
+      <w:proofErr w:type="spellEnd"/>
       <w:r>
         <w:rPr>
           <w:rFonts w:ascii="Arial" w:hAnsi="Arial" w:cstheme="minorBidi"/>
@@ -135,7 +159,29 @@
           <w:szCs w:val="24"/>
           <w:lang w:val="en-US"/>
         </w:rPr>
-        <w:t xml:space="preserve">UIN Sunan Kalijaga Yogyakarta </w:t>
+        <w:t xml:space="preserve">UIN Sunan </w:t>
+      </w:r>
+      <w:proofErr w:type="spellStart"/>
+      <w:r>
+        <w:rPr>
+          <w:rFonts w:ascii="Arial" w:hAnsi="Arial" w:cstheme="minorBidi"/>
+          <w:bCs/>
+          <w:sz w:val="24"/>
+          <w:szCs w:val="24"/>
+          <w:lang w:val="en-US"/>
+        </w:rPr>
+        <w:t>Kalijaga</w:t>
+      </w:r>
+      <w:proofErr w:type="spellEnd"/>
+      <w:r>
+        <w:rPr>
+          <w:rFonts w:ascii="Arial" w:hAnsi="Arial" w:cstheme="minorBidi"/>
+          <w:bCs/>
+          <w:sz w:val="24"/>
+          <w:szCs w:val="24"/>
+          <w:lang w:val="en-US"/>
+        </w:rPr>
+        <w:t xml:space="preserve"> Yogyakarta </w:t>
       </w:r>
     </w:p>
     <w:p>
@@ -151,6 +197,7 @@
           <w:lang w:val="en-US"/>
         </w:rPr>
       </w:pPr>
+      <w:proofErr w:type="spellStart"/>
       <w:r>
         <w:rPr>
           <w:rFonts w:ascii="Arial" w:hAnsi="Arial" w:cstheme="minorBidi"/>
@@ -159,8 +206,9 @@
           <w:szCs w:val="24"/>
           <w:lang w:val="en-US"/>
         </w:rPr>
-        <w:t xml:space="preserve">Tahun Anggaran </w:t>
-      </w:r>
+        <w:t>Tahun</w:t>
+      </w:r>
+      <w:proofErr w:type="spellEnd"/>
       <w:r>
         <w:rPr>
           <w:rFonts w:ascii="Arial" w:hAnsi="Arial" w:cstheme="minorBidi"/>
@@ -169,8 +217,9 @@
           <w:szCs w:val="24"/>
           <w:lang w:val="en-US"/>
         </w:rPr>
-        <w:t>${</w:t>
-      </w:r>
+        <w:t xml:space="preserve"> </w:t>
+      </w:r>
+      <w:proofErr w:type="spellStart"/>
       <w:r>
         <w:rPr>
           <w:rFonts w:ascii="Arial" w:hAnsi="Arial" w:cstheme="minorBidi"/>
@@ -179,8 +228,41 @@
           <w:szCs w:val="24"/>
           <w:lang w:val="en-US"/>
         </w:rPr>
+        <w:t>Anggaran</w:t>
+      </w:r>
+      <w:proofErr w:type="spellEnd"/>
+      <w:r>
+        <w:rPr>
+          <w:rFonts w:ascii="Arial" w:hAnsi="Arial" w:cstheme="minorBidi"/>
+          <w:bCs/>
+          <w:sz w:val="24"/>
+          <w:szCs w:val="24"/>
+          <w:lang w:val="en-US"/>
+        </w:rPr>
+        <w:t xml:space="preserve"> </w:t>
+      </w:r>
+      <w:r>
+        <w:rPr>
+          <w:rFonts w:ascii="Arial" w:hAnsi="Arial" w:cstheme="minorBidi"/>
+          <w:bCs/>
+          <w:sz w:val="24"/>
+          <w:szCs w:val="24"/>
+          <w:lang w:val="en-US"/>
+        </w:rPr>
+        <w:t>${</w:t>
+      </w:r>
+      <w:proofErr w:type="spellStart"/>
+      <w:r>
+        <w:rPr>
+          <w:rFonts w:ascii="Arial" w:hAnsi="Arial" w:cstheme="minorBidi"/>
+          <w:bCs/>
+          <w:sz w:val="24"/>
+          <w:szCs w:val="24"/>
+          <w:lang w:val="en-US"/>
+        </w:rPr>
         <w:t>current_year</w:t>
       </w:r>
+      <w:proofErr w:type="spellEnd"/>
       <w:r>
         <w:rPr>
           <w:rFonts w:ascii="Arial" w:hAnsi="Arial" w:cstheme="minorBidi"/>
@@ -223,8 +305,18 @@
           <w:bCs/>
           <w:lang w:val="en-US"/>
         </w:rPr>
-        <w:t>Hari, tanggal</w:t>
-      </w:r>
+        <w:t xml:space="preserve">Hari, </w:t>
+      </w:r>
+      <w:proofErr w:type="spellStart"/>
+      <w:r>
+        <w:rPr>
+          <w:rFonts w:ascii="Arial" w:hAnsi="Arial" w:cstheme="minorBidi"/>
+          <w:bCs/>
+          <w:lang w:val="en-US"/>
+        </w:rPr>
+        <w:t>tanggal</w:t>
+      </w:r>
+      <w:proofErr w:type="spellEnd"/>
       <w:r>
         <w:rPr>
           <w:rFonts w:ascii="Arial" w:hAnsi="Arial" w:cstheme="minorBidi"/>
@@ -297,6 +389,7 @@
           <w:lang w:val="en-US"/>
         </w:rPr>
       </w:pPr>
+      <w:proofErr w:type="spellStart"/>
       <w:r>
         <w:rPr>
           <w:rFonts w:ascii="Arial" w:hAnsi="Arial" w:cstheme="minorBidi"/>
@@ -305,6 +398,7 @@
         </w:rPr>
         <w:t>Tempat</w:t>
       </w:r>
+      <w:proofErr w:type="spellEnd"/>
       <w:r>
         <w:rPr>
           <w:rFonts w:ascii="Arial" w:hAnsi="Arial" w:cstheme="minorBidi"/>
@@ -320,7 +414,25 @@
           <w:bCs/>
           <w:lang w:val="en-US"/>
         </w:rPr>
-        <w:t xml:space="preserve"> ${activity_location}</w:t>
+        <w:t xml:space="preserve"> ${</w:t>
+      </w:r>
+      <w:proofErr w:type="spellStart"/>
+      <w:r>
+        <w:rPr>
+          <w:rFonts w:ascii="Arial" w:hAnsi="Arial" w:cstheme="minorBidi"/>
+          <w:bCs/>
+          <w:lang w:val="en-US"/>
+        </w:rPr>
+        <w:t>activity_location</w:t>
+      </w:r>
+      <w:proofErr w:type="spellEnd"/>
+      <w:r>
+        <w:rPr>
+          <w:rFonts w:ascii="Arial" w:hAnsi="Arial" w:cstheme="minorBidi"/>
+          <w:bCs/>
+          <w:lang w:val="en-US"/>
+        </w:rPr>
+        <w:t>}</w:t>
       </w:r>
       <w:r>
         <w:rPr>
@@ -433,6 +545,7 @@
                 <w:lang w:val="en-US"/>
               </w:rPr>
             </w:pPr>
+            <w:proofErr w:type="spellStart"/>
             <w:r>
               <w:rPr>
                 <w:rFonts w:ascii="Arial" w:hAnsi="Arial" w:cstheme="minorBidi"/>
@@ -441,7 +554,18 @@
                 <w:szCs w:val="22"/>
                 <w:lang w:val="en-US"/>
               </w:rPr>
-              <w:t>Jabatan/Lembaga</w:t>
+              <w:t>Jabatan</w:t>
+            </w:r>
+            <w:proofErr w:type="spellEnd"/>
+            <w:r>
+              <w:rPr>
+                <w:rFonts w:ascii="Arial" w:hAnsi="Arial" w:cstheme="minorBidi"/>
+                <w:b/>
+                <w:sz w:val="22"/>
+                <w:szCs w:val="22"/>
+                <w:lang w:val="en-US"/>
+              </w:rPr>
+              <w:t>/Lembaga</w:t>
             </w:r>
           </w:p>
         </w:tc>
@@ -470,8 +594,20 @@
                 <w:szCs w:val="22"/>
                 <w:lang w:val="en-US"/>
               </w:rPr>
-              <w:t>Tanda tangan</w:t>
-            </w:r>
+              <w:t xml:space="preserve">Tanda </w:t>
+            </w:r>
+            <w:proofErr w:type="spellStart"/>
+            <w:r>
+              <w:rPr>
+                <w:rFonts w:ascii="Arial" w:hAnsi="Arial" w:cstheme="minorBidi"/>
+                <w:b/>
+                <w:sz w:val="22"/>
+                <w:szCs w:val="22"/>
+                <w:lang w:val="en-US"/>
+              </w:rPr>
+              <w:t>tangan</w:t>
+            </w:r>
+            <w:proofErr w:type="spellEnd"/>
           </w:p>
         </w:tc>
       </w:tr>
@@ -503,6 +639,7 @@
               </w:rPr>
               <w:t>${</w:t>
             </w:r>
+            <w:proofErr w:type="spellStart"/>
             <w:r>
               <w:rPr>
                 <w:rFonts w:ascii="Arial" w:hAnsi="Arial" w:cstheme="minorBidi"/>
@@ -521,7 +658,18 @@
                 <w:szCs w:val="22"/>
                 <w:lang w:val="en-US"/>
               </w:rPr>
-              <w:t>_no}</w:t>
+              <w:t>_no</w:t>
+            </w:r>
+            <w:proofErr w:type="spellEnd"/>
+            <w:r>
+              <w:rPr>
+                <w:rFonts w:ascii="Arial" w:hAnsi="Arial" w:cstheme="minorBidi"/>
+                <w:bCs/>
+                <w:sz w:val="22"/>
+                <w:szCs w:val="22"/>
+                <w:lang w:val="en-US"/>
+              </w:rPr>
+              <w:t>}</w:t>
             </w:r>
           </w:p>
         </w:tc>
@@ -551,6 +699,7 @@
               </w:rPr>
               <w:t>${</w:t>
             </w:r>
+            <w:proofErr w:type="spellStart"/>
             <w:r>
               <w:rPr>
                 <w:rFonts w:ascii="Arial" w:hAnsi="Arial" w:cstheme="minorBidi"/>
@@ -581,6 +730,7 @@
               </w:rPr>
               <w:t>name</w:t>
             </w:r>
+            <w:proofErr w:type="spellEnd"/>
             <w:r>
               <w:rPr>
                 <w:rFonts w:ascii="Arial" w:hAnsi="Arial" w:cstheme="minorBidi"/>
@@ -619,6 +769,7 @@
               </w:rPr>
               <w:t>${</w:t>
             </w:r>
+            <w:proofErr w:type="spellStart"/>
             <w:r>
               <w:rPr>
                 <w:rFonts w:ascii="Arial" w:hAnsi="Arial" w:cstheme="minorBidi"/>
@@ -657,7 +808,18 @@
                 <w:szCs w:val="22"/>
                 <w:lang w:val="en-US"/>
               </w:rPr>
-              <w:t>nstitution}</w:t>
+              <w:t>nstitution</w:t>
+            </w:r>
+            <w:proofErr w:type="spellEnd"/>
+            <w:r>
+              <w:rPr>
+                <w:rFonts w:ascii="Arial" w:hAnsi="Arial" w:cstheme="minorBidi"/>
+                <w:bCs/>
+                <w:sz w:val="22"/>
+                <w:szCs w:val="22"/>
+                <w:lang w:val="en-US"/>
+              </w:rPr>
+              <w:t>}</w:t>
             </w:r>
           </w:p>
         </w:tc>
@@ -740,7 +902,27 @@
                 <w:szCs w:val="18"/>
                 <w:lang w:val="en-US"/>
               </w:rPr>
-              <w:t>${signed_barcode}</w:t>
+              <w:t>${</w:t>
+            </w:r>
+            <w:proofErr w:type="spellStart"/>
+            <w:r>
+              <w:rPr>
+                <w:rFonts w:ascii="Arial MT" w:hAnsi="Arial MT"/>
+                <w:sz w:val="18"/>
+                <w:szCs w:val="18"/>
+                <w:lang w:val="en-US"/>
+              </w:rPr>
+              <w:t>signed_barcode</w:t>
+            </w:r>
+            <w:proofErr w:type="spellEnd"/>
+            <w:r>
+              <w:rPr>
+                <w:rFonts w:ascii="Arial MT" w:hAnsi="Arial MT"/>
+                <w:sz w:val="18"/>
+                <w:szCs w:val="18"/>
+                <w:lang w:val="en-US"/>
+              </w:rPr>
+              <w:t>}</w:t>
             </w:r>
           </w:p>
         </w:tc>
@@ -767,7 +949,47 @@
                 <w:szCs w:val="18"/>
                 <w:lang w:val="en-US"/>
               </w:rPr>
-              <w:t>${signed_location}, ${signed_date}</w:t>
+              <w:t>${</w:t>
+            </w:r>
+            <w:proofErr w:type="spellStart"/>
+            <w:r>
+              <w:rPr>
+                <w:rFonts w:ascii="Arial MT" w:hAnsi="Arial MT"/>
+                <w:sz w:val="18"/>
+                <w:szCs w:val="18"/>
+                <w:lang w:val="en-US"/>
+              </w:rPr>
+              <w:t>signed_location</w:t>
+            </w:r>
+            <w:proofErr w:type="spellEnd"/>
+            <w:r>
+              <w:rPr>
+                <w:rFonts w:ascii="Arial MT" w:hAnsi="Arial MT"/>
+                <w:sz w:val="18"/>
+                <w:szCs w:val="18"/>
+                <w:lang w:val="en-US"/>
+              </w:rPr>
+              <w:t>}, ${</w:t>
+            </w:r>
+            <w:proofErr w:type="spellStart"/>
+            <w:r>
+              <w:rPr>
+                <w:rFonts w:ascii="Arial MT" w:hAnsi="Arial MT"/>
+                <w:sz w:val="18"/>
+                <w:szCs w:val="18"/>
+                <w:lang w:val="en-US"/>
+              </w:rPr>
+              <w:t>signed_date</w:t>
+            </w:r>
+            <w:proofErr w:type="spellEnd"/>
+            <w:r>
+              <w:rPr>
+                <w:rFonts w:ascii="Arial MT" w:hAnsi="Arial MT"/>
+                <w:sz w:val="18"/>
+                <w:szCs w:val="18"/>
+                <w:lang w:val="en-US"/>
+              </w:rPr>
+              <w:t>}</w:t>
             </w:r>
           </w:p>
         </w:tc>
@@ -815,7 +1037,27 @@
                 <w:szCs w:val="18"/>
                 <w:lang w:val="en-US"/>
               </w:rPr>
-              <w:t>${signer_position}</w:t>
+              <w:t>${</w:t>
+            </w:r>
+            <w:proofErr w:type="spellStart"/>
+            <w:r>
+              <w:rPr>
+                <w:rFonts w:ascii="Arial MT" w:hAnsi="Arial MT"/>
+                <w:sz w:val="18"/>
+                <w:szCs w:val="18"/>
+                <w:lang w:val="en-US"/>
+              </w:rPr>
+              <w:t>signer_position</w:t>
+            </w:r>
+            <w:proofErr w:type="spellEnd"/>
+            <w:r>
+              <w:rPr>
+                <w:rFonts w:ascii="Arial MT" w:hAnsi="Arial MT"/>
+                <w:sz w:val="18"/>
+                <w:szCs w:val="18"/>
+                <w:lang w:val="en-US"/>
+              </w:rPr>
+              <w:t>}</w:t>
             </w:r>
           </w:p>
         </w:tc>
@@ -863,7 +1105,27 @@
                 <w:szCs w:val="18"/>
                 <w:lang w:val="en-US"/>
               </w:rPr>
-              <w:t>${signer_name}</w:t>
+              <w:t>${</w:t>
+            </w:r>
+            <w:proofErr w:type="spellStart"/>
+            <w:r>
+              <w:rPr>
+                <w:rFonts w:ascii="Arial MT" w:hAnsi="Arial MT"/>
+                <w:sz w:val="18"/>
+                <w:szCs w:val="18"/>
+                <w:lang w:val="en-US"/>
+              </w:rPr>
+              <w:t>signer_name</w:t>
+            </w:r>
+            <w:proofErr w:type="spellEnd"/>
+            <w:r>
+              <w:rPr>
+                <w:rFonts w:ascii="Arial MT" w:hAnsi="Arial MT"/>
+                <w:sz w:val="18"/>
+                <w:szCs w:val="18"/>
+                <w:lang w:val="en-US"/>
+              </w:rPr>
+              <w:t>}</w:t>
             </w:r>
           </w:p>
         </w:tc>
@@ -911,7 +1173,27 @@
                 <w:szCs w:val="18"/>
                 <w:lang w:val="en-US"/>
               </w:rPr>
-              <w:t>${signed_status}</w:t>
+              <w:t>${</w:t>
+            </w:r>
+            <w:proofErr w:type="spellStart"/>
+            <w:r>
+              <w:rPr>
+                <w:rFonts w:ascii="Arial MT" w:hAnsi="Arial MT"/>
+                <w:sz w:val="18"/>
+                <w:szCs w:val="18"/>
+                <w:lang w:val="en-US"/>
+              </w:rPr>
+              <w:t>signed_status</w:t>
+            </w:r>
+            <w:proofErr w:type="spellEnd"/>
+            <w:r>
+              <w:rPr>
+                <w:rFonts w:ascii="Arial MT" w:hAnsi="Arial MT"/>
+                <w:sz w:val="18"/>
+                <w:szCs w:val="18"/>
+                <w:lang w:val="en-US"/>
+              </w:rPr>
+              <w:t>}</w:t>
             </w:r>
           </w:p>
         </w:tc>
@@ -946,7 +1228,12 @@
       </w:pPr>
     </w:p>
     <w:sectPr>
-      <w:headerReference w:type="default" r:id="rId7"/>
+      <w:headerReference w:type="even" r:id="rId7"/>
+      <w:headerReference w:type="default" r:id="rId8"/>
+      <w:footerReference w:type="even" r:id="rId9"/>
+      <w:footerReference w:type="default" r:id="rId10"/>
+      <w:headerReference w:type="first" r:id="rId11"/>
+      <w:footerReference w:type="first" r:id="rId12"/>
       <w:type w:val="continuous"/>
       <w:pgSz w:w="11910" w:h="16840" w:code="9"/>
       <w:pgMar w:top="1247" w:right="1134" w:bottom="1191" w:left="1304" w:header="426" w:footer="1077" w:gutter="0"/>
@@ -976,6 +1263,36 @@
 </w:endnotes>
 </file>
 
+<file path=word/footer1.xml><?xml version="1.0" encoding="utf-8"?>
+<w:ftr xmlns:wpc="http://schemas.microsoft.com/office/word/2010/wordprocessingCanvas" xmlns:cx="http://schemas.microsoft.com/office/drawing/2014/chartex" xmlns:cx1="http://schemas.microsoft.com/office/drawing/2015/9/8/chartex" xmlns:cx2="http://schemas.microsoft.com/office/drawing/2015/10/21/chartex" xmlns:cx3="http://schemas.microsoft.com/office/drawing/2016/5/9/chartex" xmlns:cx4="http://schemas.microsoft.com/office/drawing/2016/5/10/chartex" xmlns:cx5="http://schemas.microsoft.com/office/drawing/2016/5/11/chartex" xmlns:cx6="http://schemas.microsoft.com/office/drawing/2016/5/12/chartex" xmlns:cx7="http://schemas.microsoft.com/office/drawing/2016/5/13/chartex" xmlns:cx8="http://schemas.microsoft.com/office/drawing/2016/5/14/chartex" xmlns:mc="http://schemas.openxmlformats.org/markup-compatibility/2006" xmlns:aink="http://schemas.microsoft.com/office/drawing/2016/ink" xmlns:am3d="http://schemas.microsoft.com/office/drawing/2017/model3d" xmlns:o="urn:schemas-microsoft-com:office:office" xmlns:oel="http://schemas.microsoft.com/office/2019/extlst" xmlns:r="http://schemas.openxmlformats.org/officeDocument/2006/relationships" xmlns:m="http://schemas.openxmlformats.org/officeDocument/2006/math" xmlns:v="urn:schemas-microsoft-com:vml" xmlns:wp14="http://schemas.microsoft.com/office/word/2010/wordprocessingDrawing" xmlns:wp="http://schemas.openxmlformats.org/drawingml/2006/wordprocessingDrawing" xmlns:w10="urn:schemas-microsoft-com:office:word" xmlns:w="http://schemas.openxmlformats.org/wordprocessingml/2006/main" xmlns:w14="http://schemas.microsoft.com/office/word/2010/wordml" xmlns:w15="http://schemas.microsoft.com/office/word/2012/wordml" xmlns:w16cex="http://schemas.microsoft.com/office/word/2018/wordml/cex" xmlns:w16cid="http://schemas.microsoft.com/office/word/2016/wordml/cid" xmlns:w16="http://schemas.microsoft.com/office/word/2018/wordml" xmlns:w16du="http://schemas.microsoft.com/office/word/2023/wordml/word16du" xmlns:w16sdtdh="http://schemas.microsoft.com/office/word/2020/wordml/sdtdatahash" xmlns:w16sdtfl="http://schemas.microsoft.com/office/word/2024/wordml/sdtformatlock" xmlns:w16se="http://schemas.microsoft.com/office/word/2015/wordml/symex" xmlns:wpg="http://schemas.microsoft.com/office/word/2010/wordprocessingGroup" xmlns:wpi="http://schemas.microsoft.com/office/word/2010/wordprocessingInk" xmlns:wne="http://schemas.microsoft.com/office/word/2006/wordml" xmlns:wps="http://schemas.microsoft.com/office/word/2010/wordprocessingShape" mc:Ignorable="w14 w15 w16se w16cid w16 w16cex w16sdtdh w16sdtfl w16du wp14">
+  <w:p>
+    <w:pPr>
+      <w:pStyle w:val="Footer"/>
+    </w:pPr>
+  </w:p>
+</w:ftr>
+</file>
+
+<file path=word/footer2.xml><?xml version="1.0" encoding="utf-8"?>
+<w:ftr xmlns:wpc="http://schemas.microsoft.com/office/word/2010/wordprocessingCanvas" xmlns:cx="http://schemas.microsoft.com/office/drawing/2014/chartex" xmlns:cx1="http://schemas.microsoft.com/office/drawing/2015/9/8/chartex" xmlns:cx2="http://schemas.microsoft.com/office/drawing/2015/10/21/chartex" xmlns:cx3="http://schemas.microsoft.com/office/drawing/2016/5/9/chartex" xmlns:cx4="http://schemas.microsoft.com/office/drawing/2016/5/10/chartex" xmlns:cx5="http://schemas.microsoft.com/office/drawing/2016/5/11/chartex" xmlns:cx6="http://schemas.microsoft.com/office/drawing/2016/5/12/chartex" xmlns:cx7="http://schemas.microsoft.com/office/drawing/2016/5/13/chartex" xmlns:cx8="http://schemas.microsoft.com/office/drawing/2016/5/14/chartex" xmlns:mc="http://schemas.openxmlformats.org/markup-compatibility/2006" xmlns:aink="http://schemas.microsoft.com/office/drawing/2016/ink" xmlns:am3d="http://schemas.microsoft.com/office/drawing/2017/model3d" xmlns:o="urn:schemas-microsoft-com:office:office" xmlns:oel="http://schemas.microsoft.com/office/2019/extlst" xmlns:r="http://schemas.openxmlformats.org/officeDocument/2006/relationships" xmlns:m="http://schemas.openxmlformats.org/officeDocument/2006/math" xmlns:v="urn:schemas-microsoft-com:vml" xmlns:wp14="http://schemas.microsoft.com/office/word/2010/wordprocessingDrawing" xmlns:wp="http://schemas.openxmlformats.org/drawingml/2006/wordprocessingDrawing" xmlns:w10="urn:schemas-microsoft-com:office:word" xmlns:w="http://schemas.openxmlformats.org/wordprocessingml/2006/main" xmlns:w14="http://schemas.microsoft.com/office/word/2010/wordml" xmlns:w15="http://schemas.microsoft.com/office/word/2012/wordml" xmlns:w16cex="http://schemas.microsoft.com/office/word/2018/wordml/cex" xmlns:w16cid="http://schemas.microsoft.com/office/word/2016/wordml/cid" xmlns:w16="http://schemas.microsoft.com/office/word/2018/wordml" xmlns:w16du="http://schemas.microsoft.com/office/word/2023/wordml/word16du" xmlns:w16sdtdh="http://schemas.microsoft.com/office/word/2020/wordml/sdtdatahash" xmlns:w16sdtfl="http://schemas.microsoft.com/office/word/2024/wordml/sdtformatlock" xmlns:w16se="http://schemas.microsoft.com/office/word/2015/wordml/symex" xmlns:wpg="http://schemas.microsoft.com/office/word/2010/wordprocessingGroup" xmlns:wpi="http://schemas.microsoft.com/office/word/2010/wordprocessingInk" xmlns:wne="http://schemas.microsoft.com/office/word/2006/wordml" xmlns:wps="http://schemas.microsoft.com/office/word/2010/wordprocessingShape" mc:Ignorable="w14 w15 w16se w16cid w16 w16cex w16sdtdh w16sdtfl w16du wp14">
+  <w:p>
+    <w:pPr>
+      <w:pStyle w:val="Footer"/>
+    </w:pPr>
+  </w:p>
+</w:ftr>
+</file>
+
+<file path=word/footer3.xml><?xml version="1.0" encoding="utf-8"?>
+<w:ftr xmlns:wpc="http://schemas.microsoft.com/office/word/2010/wordprocessingCanvas" xmlns:cx="http://schemas.microsoft.com/office/drawing/2014/chartex" xmlns:cx1="http://schemas.microsoft.com/office/drawing/2015/9/8/chartex" xmlns:cx2="http://schemas.microsoft.com/office/drawing/2015/10/21/chartex" xmlns:cx3="http://schemas.microsoft.com/office/drawing/2016/5/9/chartex" xmlns:cx4="http://schemas.microsoft.com/office/drawing/2016/5/10/chartex" xmlns:cx5="http://schemas.microsoft.com/office/drawing/2016/5/11/chartex" xmlns:cx6="http://schemas.microsoft.com/office/drawing/2016/5/12/chartex" xmlns:cx7="http://schemas.microsoft.com/office/drawing/2016/5/13/chartex" xmlns:cx8="http://schemas.microsoft.com/office/drawing/2016/5/14/chartex" xmlns:mc="http://schemas.openxmlformats.org/markup-compatibility/2006" xmlns:aink="http://schemas.microsoft.com/office/drawing/2016/ink" xmlns:am3d="http://schemas.microsoft.com/office/drawing/2017/model3d" xmlns:o="urn:schemas-microsoft-com:office:office" xmlns:oel="http://schemas.microsoft.com/office/2019/extlst" xmlns:r="http://schemas.openxmlformats.org/officeDocument/2006/relationships" xmlns:m="http://schemas.openxmlformats.org/officeDocument/2006/math" xmlns:v="urn:schemas-microsoft-com:vml" xmlns:wp14="http://schemas.microsoft.com/office/word/2010/wordprocessingDrawing" xmlns:wp="http://schemas.openxmlformats.org/drawingml/2006/wordprocessingDrawing" xmlns:w10="urn:schemas-microsoft-com:office:word" xmlns:w="http://schemas.openxmlformats.org/wordprocessingml/2006/main" xmlns:w14="http://schemas.microsoft.com/office/word/2010/wordml" xmlns:w15="http://schemas.microsoft.com/office/word/2012/wordml" xmlns:w16cex="http://schemas.microsoft.com/office/word/2018/wordml/cex" xmlns:w16cid="http://schemas.microsoft.com/office/word/2016/wordml/cid" xmlns:w16="http://schemas.microsoft.com/office/word/2018/wordml" xmlns:w16du="http://schemas.microsoft.com/office/word/2023/wordml/word16du" xmlns:w16sdtdh="http://schemas.microsoft.com/office/word/2020/wordml/sdtdatahash" xmlns:w16sdtfl="http://schemas.microsoft.com/office/word/2024/wordml/sdtformatlock" xmlns:w16se="http://schemas.microsoft.com/office/word/2015/wordml/symex" xmlns:wpg="http://schemas.microsoft.com/office/word/2010/wordprocessingGroup" xmlns:wpi="http://schemas.microsoft.com/office/word/2010/wordprocessingInk" xmlns:wne="http://schemas.microsoft.com/office/word/2006/wordml" xmlns:wps="http://schemas.microsoft.com/office/word/2010/wordprocessingShape" mc:Ignorable="w14 w15 w16se w16cid w16 w16cex w16sdtdh w16sdtfl w16du wp14">
+  <w:p>
+    <w:pPr>
+      <w:pStyle w:val="Footer"/>
+    </w:pPr>
+  </w:p>
+</w:ftr>
+</file>
+
 <file path=word/footnotes.xml><?xml version="1.0" encoding="utf-8"?>
 <w:footnotes xmlns:wpc="http://schemas.microsoft.com/office/word/2010/wordprocessingCanvas" xmlns:cx="http://schemas.microsoft.com/office/drawing/2014/chartex" xmlns:cx1="http://schemas.microsoft.com/office/drawing/2015/9/8/chartex" xmlns:cx2="http://schemas.microsoft.com/office/drawing/2015/10/21/chartex" xmlns:cx3="http://schemas.microsoft.com/office/drawing/2016/5/9/chartex" xmlns:cx4="http://schemas.microsoft.com/office/drawing/2016/5/10/chartex" xmlns:cx5="http://schemas.microsoft.com/office/drawing/2016/5/11/chartex" xmlns:cx6="http://schemas.microsoft.com/office/drawing/2016/5/12/chartex" xmlns:cx7="http://schemas.microsoft.com/office/drawing/2016/5/13/chartex" xmlns:cx8="http://schemas.microsoft.com/office/drawing/2016/5/14/chartex" xmlns:mc="http://schemas.openxmlformats.org/markup-compatibility/2006" xmlns:aink="http://schemas.microsoft.com/office/drawing/2016/ink" xmlns:am3d="http://schemas.microsoft.com/office/drawing/2017/model3d" xmlns:o="urn:schemas-microsoft-com:office:office" xmlns:oel="http://schemas.microsoft.com/office/2019/extlst" xmlns:r="http://schemas.openxmlformats.org/officeDocument/2006/relationships" xmlns:m="http://schemas.openxmlformats.org/officeDocument/2006/math" xmlns:v="urn:schemas-microsoft-com:vml" xmlns:wp14="http://schemas.microsoft.com/office/word/2010/wordprocessingDrawing" xmlns:wp="http://schemas.openxmlformats.org/drawingml/2006/wordprocessingDrawing" xmlns:w10="urn:schemas-microsoft-com:office:word" xmlns:w="http://schemas.openxmlformats.org/wordprocessingml/2006/main" xmlns:w14="http://schemas.microsoft.com/office/word/2010/wordml" xmlns:w15="http://schemas.microsoft.com/office/word/2012/wordml" xmlns:w16cex="http://schemas.microsoft.com/office/word/2018/wordml/cex" xmlns:w16cid="http://schemas.microsoft.com/office/word/2016/wordml/cid" xmlns:w16="http://schemas.microsoft.com/office/word/2018/wordml" xmlns:w16du="http://schemas.microsoft.com/office/word/2023/wordml/word16du" xmlns:w16sdtdh="http://schemas.microsoft.com/office/word/2020/wordml/sdtdatahash" xmlns:w16sdtfl="http://schemas.microsoft.com/office/word/2024/wordml/sdtformatlock" xmlns:w16se="http://schemas.microsoft.com/office/word/2015/wordml/symex" xmlns:wpg="http://schemas.microsoft.com/office/word/2010/wordprocessingGroup" xmlns:wpi="http://schemas.microsoft.com/office/word/2010/wordprocessingInk" xmlns:wne="http://schemas.microsoft.com/office/word/2006/wordml" xmlns:wps="http://schemas.microsoft.com/office/word/2010/wordprocessingShape" mc:Ignorable="w14 w15 w16se w16cid w16 w16cex w16sdtdh w16sdtfl w16du wp14">
   <w:footnote w:type="separator" w:id="-1">
@@ -996,6 +1313,16 @@
 </file>
 
 <file path=word/header1.xml><?xml version="1.0" encoding="utf-8"?>
+<w:hdr xmlns:wpc="http://schemas.microsoft.com/office/word/2010/wordprocessingCanvas" xmlns:cx="http://schemas.microsoft.com/office/drawing/2014/chartex" xmlns:cx1="http://schemas.microsoft.com/office/drawing/2015/9/8/chartex" xmlns:cx2="http://schemas.microsoft.com/office/drawing/2015/10/21/chartex" xmlns:cx3="http://schemas.microsoft.com/office/drawing/2016/5/9/chartex" xmlns:cx4="http://schemas.microsoft.com/office/drawing/2016/5/10/chartex" xmlns:cx5="http://schemas.microsoft.com/office/drawing/2016/5/11/chartex" xmlns:cx6="http://schemas.microsoft.com/office/drawing/2016/5/12/chartex" xmlns:cx7="http://schemas.microsoft.com/office/drawing/2016/5/13/chartex" xmlns:cx8="http://schemas.microsoft.com/office/drawing/2016/5/14/chartex" xmlns:mc="http://schemas.openxmlformats.org/markup-compatibility/2006" xmlns:aink="http://schemas.microsoft.com/office/drawing/2016/ink" xmlns:am3d="http://schemas.microsoft.com/office/drawing/2017/model3d" xmlns:o="urn:schemas-microsoft-com:office:office" xmlns:oel="http://schemas.microsoft.com/office/2019/extlst" xmlns:r="http://schemas.openxmlformats.org/officeDocument/2006/relationships" xmlns:m="http://schemas.openxmlformats.org/officeDocument/2006/math" xmlns:v="urn:schemas-microsoft-com:vml" xmlns:wp14="http://schemas.microsoft.com/office/word/2010/wordprocessingDrawing" xmlns:wp="http://schemas.openxmlformats.org/drawingml/2006/wordprocessingDrawing" xmlns:w10="urn:schemas-microsoft-com:office:word" xmlns:w="http://schemas.openxmlformats.org/wordprocessingml/2006/main" xmlns:w14="http://schemas.microsoft.com/office/word/2010/wordml" xmlns:w15="http://schemas.microsoft.com/office/word/2012/wordml" xmlns:w16cex="http://schemas.microsoft.com/office/word/2018/wordml/cex" xmlns:w16cid="http://schemas.microsoft.com/office/word/2016/wordml/cid" xmlns:w16="http://schemas.microsoft.com/office/word/2018/wordml" xmlns:w16du="http://schemas.microsoft.com/office/word/2023/wordml/word16du" xmlns:w16sdtdh="http://schemas.microsoft.com/office/word/2020/wordml/sdtdatahash" xmlns:w16sdtfl="http://schemas.microsoft.com/office/word/2024/wordml/sdtformatlock" xmlns:w16se="http://schemas.microsoft.com/office/word/2015/wordml/symex" xmlns:wpg="http://schemas.microsoft.com/office/word/2010/wordprocessingGroup" xmlns:wpi="http://schemas.microsoft.com/office/word/2010/wordprocessingInk" xmlns:wne="http://schemas.microsoft.com/office/word/2006/wordml" xmlns:wps="http://schemas.microsoft.com/office/word/2010/wordprocessingShape" mc:Ignorable="w14 w15 w16se w16cid w16 w16cex w16sdtdh w16sdtfl w16du wp14">
+  <w:p>
+    <w:pPr>
+      <w:pStyle w:val="Header"/>
+    </w:pPr>
+  </w:p>
+</w:hdr>
+</file>
+
+<file path=word/header2.xml><?xml version="1.0" encoding="utf-8"?>
 <w:hdr xmlns:wpc="http://schemas.microsoft.com/office/word/2010/wordprocessingCanvas" xmlns:cx="http://schemas.microsoft.com/office/drawing/2014/chartex" xmlns:cx1="http://schemas.microsoft.com/office/drawing/2015/9/8/chartex" xmlns:cx2="http://schemas.microsoft.com/office/drawing/2015/10/21/chartex" xmlns:cx3="http://schemas.microsoft.com/office/drawing/2016/5/9/chartex" xmlns:cx4="http://schemas.microsoft.com/office/drawing/2016/5/10/chartex" xmlns:cx5="http://schemas.microsoft.com/office/drawing/2016/5/11/chartex" xmlns:cx6="http://schemas.microsoft.com/office/drawing/2016/5/12/chartex" xmlns:cx7="http://schemas.microsoft.com/office/drawing/2016/5/13/chartex" xmlns:cx8="http://schemas.microsoft.com/office/drawing/2016/5/14/chartex" xmlns:mc="http://schemas.openxmlformats.org/markup-compatibility/2006" xmlns:aink="http://schemas.microsoft.com/office/drawing/2016/ink" xmlns:am3d="http://schemas.microsoft.com/office/drawing/2017/model3d" xmlns:o="urn:schemas-microsoft-com:office:office" xmlns:oel="http://schemas.microsoft.com/office/2019/extlst" xmlns:r="http://schemas.openxmlformats.org/officeDocument/2006/relationships" xmlns:m="http://schemas.openxmlformats.org/officeDocument/2006/math" xmlns:v="urn:schemas-microsoft-com:vml" xmlns:wp14="http://schemas.microsoft.com/office/word/2010/wordprocessingDrawing" xmlns:wp="http://schemas.openxmlformats.org/drawingml/2006/wordprocessingDrawing" xmlns:w10="urn:schemas-microsoft-com:office:word" xmlns:w="http://schemas.openxmlformats.org/wordprocessingml/2006/main" xmlns:w14="http://schemas.microsoft.com/office/word/2010/wordml" xmlns:w15="http://schemas.microsoft.com/office/word/2012/wordml" xmlns:w16cex="http://schemas.microsoft.com/office/word/2018/wordml/cex" xmlns:w16cid="http://schemas.microsoft.com/office/word/2016/wordml/cid" xmlns:w16="http://schemas.microsoft.com/office/word/2018/wordml" xmlns:w16du="http://schemas.microsoft.com/office/word/2023/wordml/word16du" xmlns:w16sdtdh="http://schemas.microsoft.com/office/word/2020/wordml/sdtdatahash" xmlns:w16sdtfl="http://schemas.microsoft.com/office/word/2024/wordml/sdtformatlock" xmlns:w16se="http://schemas.microsoft.com/office/word/2015/wordml/symex" xmlns:wpg="http://schemas.microsoft.com/office/word/2010/wordprocessingGroup" xmlns:wpi="http://schemas.microsoft.com/office/word/2010/wordprocessingInk" xmlns:wne="http://schemas.microsoft.com/office/word/2006/wordml" xmlns:wps="http://schemas.microsoft.com/office/word/2010/wordprocessingShape" mc:Ignorable="w14 w15 w16se w16cid w16 w16cex w16sdtdh w16sdtfl w16du wp14">
   <w:tbl>
     <w:tblPr>
@@ -1131,6 +1458,7 @@
             </w:rPr>
             <w:t>${</w:t>
           </w:r>
+          <w:proofErr w:type="spellStart"/>
           <w:r>
             <w:rPr>
               <w:rFonts w:ascii="Arial" w:hAnsi="Arial" w:cs="Arial"/>
@@ -1140,6 +1468,17 @@
               <w:lang w:val="es-US"/>
             </w:rPr>
             <w:t>department_name_uppercase</w:t>
+          </w:r>
+          <w:proofErr w:type="spellEnd"/>
+          <w:r>
+            <w:rPr>
+              <w:rFonts w:ascii="Arial" w:hAnsi="Arial" w:cs="Arial"/>
+              <w:b/>
+              <w:sz w:val="28"/>
+              <w:szCs w:val="28"/>
+              <w:lang w:val="es-US"/>
+            </w:rPr>
+            <w:t>}</w:t>
           </w:r>
         </w:p>
         <w:p>
@@ -1151,13 +1490,95 @@
               <w:lang w:val="es-US"/>
             </w:rPr>
           </w:pPr>
+          <w:proofErr w:type="spellStart"/>
           <w:r>
             <w:rPr>
               <w:rFonts w:ascii="Arial" w:hAnsi="Arial" w:cs="Arial"/>
               <w:sz w:val="18"/>
               <w:lang w:val="es-US"/>
             </w:rPr>
-            <w:t xml:space="preserve">Alamat: Jln. Marsda Adisucipto telepon (0274) 519739, 0822-2666-8077 Yogyakarta 55281  </w:t>
+            <w:t>Alamat</w:t>
+          </w:r>
+          <w:proofErr w:type="spellEnd"/>
+          <w:r>
+            <w:rPr>
+              <w:rFonts w:ascii="Arial" w:hAnsi="Arial" w:cs="Arial"/>
+              <w:sz w:val="18"/>
+              <w:lang w:val="es-US"/>
+            </w:rPr>
+            <w:t xml:space="preserve">: </w:t>
+          </w:r>
+          <w:proofErr w:type="spellStart"/>
+          <w:r>
+            <w:rPr>
+              <w:rFonts w:ascii="Arial" w:hAnsi="Arial" w:cs="Arial"/>
+              <w:sz w:val="18"/>
+              <w:lang w:val="es-US"/>
+            </w:rPr>
+            <w:t>Jln</w:t>
+          </w:r>
+          <w:proofErr w:type="spellEnd"/>
+          <w:r>
+            <w:rPr>
+              <w:rFonts w:ascii="Arial" w:hAnsi="Arial" w:cs="Arial"/>
+              <w:sz w:val="18"/>
+              <w:lang w:val="es-US"/>
+            </w:rPr>
+            <w:t xml:space="preserve">. </w:t>
+          </w:r>
+          <w:proofErr w:type="spellStart"/>
+          <w:r>
+            <w:rPr>
+              <w:rFonts w:ascii="Arial" w:hAnsi="Arial" w:cs="Arial"/>
+              <w:sz w:val="18"/>
+              <w:lang w:val="es-US"/>
+            </w:rPr>
+            <w:t>Marsda</w:t>
+          </w:r>
+          <w:proofErr w:type="spellEnd"/>
+          <w:r>
+            <w:rPr>
+              <w:rFonts w:ascii="Arial" w:hAnsi="Arial" w:cs="Arial"/>
+              <w:sz w:val="18"/>
+              <w:lang w:val="es-US"/>
+            </w:rPr>
+            <w:t xml:space="preserve"> </w:t>
+          </w:r>
+          <w:proofErr w:type="spellStart"/>
+          <w:r>
+            <w:rPr>
+              <w:rFonts w:ascii="Arial" w:hAnsi="Arial" w:cs="Arial"/>
+              <w:sz w:val="18"/>
+              <w:lang w:val="es-US"/>
+            </w:rPr>
+            <w:t>Adisucipto</w:t>
+          </w:r>
+          <w:proofErr w:type="spellEnd"/>
+          <w:r>
+            <w:rPr>
+              <w:rFonts w:ascii="Arial" w:hAnsi="Arial" w:cs="Arial"/>
+              <w:sz w:val="18"/>
+              <w:lang w:val="es-US"/>
+            </w:rPr>
+            <w:t xml:space="preserve"> </w:t>
+          </w:r>
+          <w:proofErr w:type="spellStart"/>
+          <w:r>
+            <w:rPr>
+              <w:rFonts w:ascii="Arial" w:hAnsi="Arial" w:cs="Arial"/>
+              <w:sz w:val="18"/>
+              <w:lang w:val="es-US"/>
+            </w:rPr>
+            <w:t>telepon</w:t>
+          </w:r>
+          <w:proofErr w:type="spellEnd"/>
+          <w:r>
+            <w:rPr>
+              <w:rFonts w:ascii="Arial" w:hAnsi="Arial" w:cs="Arial"/>
+              <w:sz w:val="18"/>
+              <w:lang w:val="es-US"/>
+            </w:rPr>
+            <w:t xml:space="preserve"> (0274) 519739, 0822-2666-8077 Yogyakarta 55281  </w:t>
           </w:r>
           <w:hyperlink r:id="rId2" w:history="1">
             <w:r>
@@ -1253,6 +1674,16 @@
       </mc:AlternateContent>
     </w:r>
   </w:p>
+  <w:p>
+    <w:pPr>
+      <w:pStyle w:val="Header"/>
+    </w:pPr>
+  </w:p>
+</w:hdr>
+</file>
+
+<file path=word/header3.xml><?xml version="1.0" encoding="utf-8"?>
+<w:hdr xmlns:wpc="http://schemas.microsoft.com/office/word/2010/wordprocessingCanvas" xmlns:cx="http://schemas.microsoft.com/office/drawing/2014/chartex" xmlns:cx1="http://schemas.microsoft.com/office/drawing/2015/9/8/chartex" xmlns:cx2="http://schemas.microsoft.com/office/drawing/2015/10/21/chartex" xmlns:cx3="http://schemas.microsoft.com/office/drawing/2016/5/9/chartex" xmlns:cx4="http://schemas.microsoft.com/office/drawing/2016/5/10/chartex" xmlns:cx5="http://schemas.microsoft.com/office/drawing/2016/5/11/chartex" xmlns:cx6="http://schemas.microsoft.com/office/drawing/2016/5/12/chartex" xmlns:cx7="http://schemas.microsoft.com/office/drawing/2016/5/13/chartex" xmlns:cx8="http://schemas.microsoft.com/office/drawing/2016/5/14/chartex" xmlns:mc="http://schemas.openxmlformats.org/markup-compatibility/2006" xmlns:aink="http://schemas.microsoft.com/office/drawing/2016/ink" xmlns:am3d="http://schemas.microsoft.com/office/drawing/2017/model3d" xmlns:o="urn:schemas-microsoft-com:office:office" xmlns:oel="http://schemas.microsoft.com/office/2019/extlst" xmlns:r="http://schemas.openxmlformats.org/officeDocument/2006/relationships" xmlns:m="http://schemas.openxmlformats.org/officeDocument/2006/math" xmlns:v="urn:schemas-microsoft-com:vml" xmlns:wp14="http://schemas.microsoft.com/office/word/2010/wordprocessingDrawing" xmlns:wp="http://schemas.openxmlformats.org/drawingml/2006/wordprocessingDrawing" xmlns:w10="urn:schemas-microsoft-com:office:word" xmlns:w="http://schemas.openxmlformats.org/wordprocessingml/2006/main" xmlns:w14="http://schemas.microsoft.com/office/word/2010/wordml" xmlns:w15="http://schemas.microsoft.com/office/word/2012/wordml" xmlns:w16cex="http://schemas.microsoft.com/office/word/2018/wordml/cex" xmlns:w16cid="http://schemas.microsoft.com/office/word/2016/wordml/cid" xmlns:w16="http://schemas.microsoft.com/office/word/2018/wordml" xmlns:w16du="http://schemas.microsoft.com/office/word/2023/wordml/word16du" xmlns:w16sdtdh="http://schemas.microsoft.com/office/word/2020/wordml/sdtdatahash" xmlns:w16sdtfl="http://schemas.microsoft.com/office/word/2024/wordml/sdtformatlock" xmlns:w16se="http://schemas.microsoft.com/office/word/2015/wordml/symex" xmlns:wpg="http://schemas.microsoft.com/office/word/2010/wordprocessingGroup" xmlns:wpi="http://schemas.microsoft.com/office/word/2010/wordprocessingInk" xmlns:wne="http://schemas.microsoft.com/office/word/2006/wordml" xmlns:wps="http://schemas.microsoft.com/office/word/2010/wordprocessingShape" mc:Ignorable="w14 w15 w16se w16cid w16 w16cex w16sdtdh w16sdtfl w16du wp14">
   <w:p>
     <w:pPr>
       <w:pStyle w:val="Header"/>

</xml_diff>